<commit_message>
feat: adicionando conteudo extra
</commit_message>
<xml_diff>
--- a/avaliacao/Avaliacao.docx
+++ b/avaliacao/Avaliacao.docx
@@ -1876,6 +1876,269 @@
         <w:t xml:space="preserve">Justifique suas respostas com base nos princípios e práticas do Scrum (priorização de agregar valor com menor esforço).</w:t>
       </w:r>
     </w:p>
+    <w:p>
+      <w:pPr>
+        <w:ind w:left="0" w:firstLine="720"/>
+        <w:rPr/>
+      </w:pPr>
+      <w:r>
+        <w:rPr>
+          <w:rtl w:val="0"/>
+        </w:rPr>
+      </w:r>
+    </w:p>
+    <w:p>
+      <w:pPr>
+        <w:numPr>
+          <w:ilvl w:val="0"/>
+          <w:numId w:val="1"/>
+        </w:numPr>
+        <w:ind w:left="720" w:hanging="360"/>
+        <w:rPr>
+          <w:u w:val="none"/>
+        </w:rPr>
+      </w:pPr>
+      <w:r>
+        <w:rPr>
+          <w:rtl w:val="0"/>
+        </w:rPr>
+        <w:t xml:space="preserve">A universidade de Yale no ano de 1924 publicou que a média salarial anual de seus ex-alunos era de US$25,111. Por que essa medida de posição não reflete corretamente os dados? Justifique qual medida de posição seria mais adequada para uma notícia neste formato.</w:t>
+      </w:r>
+      <w:r>
+        <w:rPr>
+          <w:rtl w:val="0"/>
+        </w:rPr>
+      </w:r>
+    </w:p>
+    <w:p>
+      <w:pPr>
+        <w:ind w:left="720" w:firstLine="0"/>
+        <w:rPr>
+          <w:b w:val="1"/>
+        </w:rPr>
+      </w:pPr>
+      <w:r>
+        <w:rPr>
+          <w:rtl w:val="0"/>
+        </w:rPr>
+      </w:r>
+    </w:p>
+    <w:p>
+      <w:pPr>
+        <w:ind w:left="720" w:firstLine="0"/>
+        <w:rPr/>
+      </w:pPr>
+      <w:r>
+        <w:br w:type="page"/>
+      </w:r>
+      <w:r>
+        <w:rPr>
+          <w:rtl w:val="0"/>
+        </w:rPr>
+      </w:r>
+    </w:p>
+    <w:p>
+      <w:pPr>
+        <w:numPr>
+          <w:ilvl w:val="0"/>
+          <w:numId w:val="1"/>
+        </w:numPr>
+        <w:ind w:left="720" w:hanging="360"/>
+        <w:rPr>
+          <w:u w:val="none"/>
+        </w:rPr>
+      </w:pPr>
+      <w:r>
+        <w:rPr>
+          <w:rtl w:val="0"/>
+        </w:rPr>
+        <w:t xml:space="preserve">Uma pessoa decidiu analisar a distribuição dos vinte termos mais pesquisados no Google ao longo do ano de 2020 e construiu a seguinte visualização:</w:t>
+      </w:r>
+    </w:p>
+    <w:p>
+      <w:pPr>
+        <w:ind w:left="720" w:firstLine="0"/>
+        <w:rPr/>
+      </w:pPr>
+      <w:r>
+        <w:rPr/>
+        <w:drawing>
+          <wp:inline distB="114300" distT="114300" distL="114300" distR="114300">
+            <wp:extent cx="5443538" cy="7523294"/>
+            <wp:effectExtent b="0" l="0" r="0" t="0"/>
+            <wp:docPr id="1" name="image1.png"/>
+            <a:graphic>
+              <a:graphicData uri="http://schemas.openxmlformats.org/drawingml/2006/picture">
+                <pic:pic>
+                  <pic:nvPicPr>
+                    <pic:cNvPr id="0" name="image1.png"/>
+                    <pic:cNvPicPr preferRelativeResize="0"/>
+                  </pic:nvPicPr>
+                  <pic:blipFill>
+                    <a:blip r:embed="rId7"/>
+                    <a:srcRect b="0" l="0" r="0" t="0"/>
+                    <a:stretch>
+                      <a:fillRect/>
+                    </a:stretch>
+                  </pic:blipFill>
+                  <pic:spPr>
+                    <a:xfrm>
+                      <a:off x="0" y="0"/>
+                      <a:ext cx="5443538" cy="7523294"/>
+                    </a:xfrm>
+                    <a:prstGeom prst="rect"/>
+                    <a:ln/>
+                  </pic:spPr>
+                </pic:pic>
+              </a:graphicData>
+            </a:graphic>
+          </wp:inline>
+        </w:drawing>
+      </w:r>
+      <w:r>
+        <w:rPr>
+          <w:rtl w:val="0"/>
+        </w:rPr>
+      </w:r>
+    </w:p>
+    <w:p>
+      <w:pPr>
+        <w:ind w:left="720" w:firstLine="0"/>
+        <w:rPr/>
+      </w:pPr>
+      <w:r>
+        <w:rPr>
+          <w:rtl w:val="0"/>
+        </w:rPr>
+        <w:t xml:space="preserve">A partir desta visualização, conseguimos identificar o impacto e duração de dois eventos marcantes que aconteceram ao longo do ano de 2020: pandemia e eleição nos Estados Unidos. Quais termos de pesquisa são diretamente influenciados por esses eventos?</w:t>
+      </w:r>
+    </w:p>
+    <w:p>
+      <w:pPr>
+        <w:numPr>
+          <w:ilvl w:val="0"/>
+          <w:numId w:val="1"/>
+        </w:numPr>
+        <w:ind w:left="720" w:hanging="360"/>
+        <w:rPr>
+          <w:u w:val="none"/>
+        </w:rPr>
+      </w:pPr>
+      <w:r>
+        <w:rPr>
+          <w:rtl w:val="0"/>
+        </w:rPr>
+        <w:t xml:space="preserve">Suponha que uma rede de varejo farmacêutico esteja usando análise preditiva para prever a demanda de produtos em suas lojas. Com base em dados históricos de vendas, sazonalidade, fatores econômicos e outras variáveis relevantes, a análise preditiva gera previsões de vendas para cada produto em cada localidade.</w:t>
+      </w:r>
+    </w:p>
+    <w:p>
+      <w:pPr>
+        <w:ind w:left="720" w:firstLine="0"/>
+        <w:rPr/>
+      </w:pPr>
+      <w:r>
+        <w:rPr>
+          <w:rtl w:val="0"/>
+        </w:rPr>
+      </w:r>
+    </w:p>
+    <w:p>
+      <w:pPr>
+        <w:ind w:left="720" w:firstLine="0"/>
+        <w:rPr/>
+      </w:pPr>
+      <w:r>
+        <w:rPr>
+          <w:rtl w:val="0"/>
+        </w:rPr>
+        <w:t xml:space="preserve">Suponha que a análise preditiva tenha identificado um remédio específico que provavelmente terá uma alta demanda em um determinado período, como um brinquedo popular durante as festas de fim de ano.</w:t>
+      </w:r>
+    </w:p>
+    <w:p>
+      <w:pPr>
+        <w:ind w:left="0" w:firstLine="720"/>
+        <w:rPr/>
+      </w:pPr>
+      <w:r>
+        <w:rPr>
+          <w:rtl w:val="0"/>
+        </w:rPr>
+      </w:r>
+    </w:p>
+    <w:p>
+      <w:pPr>
+        <w:ind w:left="720" w:firstLine="0"/>
+        <w:rPr/>
+      </w:pPr>
+      <w:r>
+        <w:rPr>
+          <w:rtl w:val="0"/>
+        </w:rPr>
+        <w:t xml:space="preserve">Uma das medidas prescritivas que a empresa pode tomar é decidir a quantidade de estoque a ser adquirida para atender a essa demanda esperada.</w:t>
+      </w:r>
+    </w:p>
+    <w:p>
+      <w:pPr>
+        <w:ind w:left="0" w:firstLine="720"/>
+        <w:rPr/>
+      </w:pPr>
+      <w:r>
+        <w:rPr>
+          <w:rtl w:val="0"/>
+        </w:rPr>
+      </w:r>
+    </w:p>
+    <w:p>
+      <w:pPr>
+        <w:ind w:left="720" w:firstLine="0"/>
+        <w:rPr/>
+      </w:pPr>
+      <w:r>
+        <w:rPr>
+          <w:rtl w:val="0"/>
+        </w:rPr>
+        <w:t xml:space="preserve">Conduza uma análise dessa decisão estratégica envolvendo o </w:t>
+      </w:r>
+      <w:r>
+        <w:rPr>
+          <w:u w:val="single"/>
+          <w:rtl w:val="0"/>
+        </w:rPr>
+        <w:t xml:space="preserve">Risco de escassez versus excesso de estoque</w:t>
+      </w:r>
+      <w:r>
+        <w:rPr>
+          <w:rtl w:val="0"/>
+        </w:rPr>
+        <w:t xml:space="preserve">, </w:t>
+      </w:r>
+      <w:r>
+        <w:rPr>
+          <w:u w:val="single"/>
+          <w:rtl w:val="0"/>
+        </w:rPr>
+        <w:t xml:space="preserve">Capacidade de produção e fornecimento</w:t>
+      </w:r>
+      <w:r>
+        <w:rPr>
+          <w:rtl w:val="0"/>
+        </w:rPr>
+        <w:t xml:space="preserve"> e </w:t>
+      </w:r>
+      <w:r>
+        <w:rPr>
+          <w:u w:val="single"/>
+          <w:rtl w:val="0"/>
+        </w:rPr>
+        <w:t xml:space="preserve">Oportunidades de lucro</w:t>
+      </w:r>
+      <w:r>
+        <w:rPr>
+          <w:rtl w:val="0"/>
+        </w:rPr>
+        <w:t xml:space="preserve">.</w:t>
+      </w:r>
+    </w:p>
     <w:sectPr>
       <w:pgSz w:h="16834" w:w="11909" w:orient="portrait"/>
       <w:pgMar w:bottom="1440" w:top="1440" w:left="1440" w:right="1440" w:header="720" w:footer="720"/>

</xml_diff>